<commit_message>
Changed english connotation in report
</commit_message>
<xml_diff>
--- a/documentation/diagrams/support_file_for_ms03_report.docx
+++ b/documentation/diagrams/support_file_for_ms03_report.docx
@@ -4,154 +4,138 @@
   <w:body>
     <w:p>
       <w:pPr>
+        <w:ind w:left="720" w:hanging="720"/>
+      </w:pPr>
+      <w:r>
+        <w:t>Tap</w:t>
+      </w:r>
+    </w:p>
+    <w:p>
+      <w:r>
+        <w:t>Development process</w:t>
+      </w:r>
+    </w:p>
+    <w:p>
+      <w:r>
+        <w:t>In this section, we will h</w:t>
+      </w:r>
+      <w:r>
+        <w:t>ave a look into the development process used for the project during the semester. This will take into consideration the entire project, including MS01, MS02 and MS03, with different subsections per milestone.</w:t>
+      </w:r>
+    </w:p>
+    <w:p>
+      <w:r>
+        <w:t>MS01</w:t>
+      </w:r>
+    </w:p>
+    <w:p>
+      <w:r>
+        <w:t xml:space="preserve">The first milestone was developed under the </w:t>
+      </w:r>
+      <w:proofErr w:type="gramStart"/>
+      <w:r>
+        <w:t>Test Driven</w:t>
+      </w:r>
+      <w:proofErr w:type="gramEnd"/>
+      <w:r>
+        <w:t xml:space="preserve"> Development approach (TDD). Since this was the beginning of the project, every domain model concept was still under development, and the code base was </w:t>
+      </w:r>
+      <w:proofErr w:type="spellStart"/>
+      <w:r>
+        <w:t>non existent</w:t>
+      </w:r>
+      <w:proofErr w:type="spellEnd"/>
+      <w:r>
+        <w:t>.</w:t>
+      </w:r>
+    </w:p>
+    <w:p>
+      <w:r>
+        <w:t xml:space="preserve">In order to ensure a good development and preventing the maximum </w:t>
+      </w:r>
+      <w:proofErr w:type="gramStart"/>
+      <w:r>
+        <w:t>amount</w:t>
+      </w:r>
+      <w:proofErr w:type="gramEnd"/>
+      <w:r>
+        <w:t xml:space="preserve"> of bugs since the first moment, we first wrote unit tests that would ensure the correctness of our domain model. Only after have the tests written, we started the development of the first come first served algorithm.</w:t>
+      </w:r>
+    </w:p>
+    <w:p>
+      <w:r>
+        <w:t>This approach helped us to prevent for some bug that might have shown up later in the project.</w:t>
+      </w:r>
+    </w:p>
+    <w:p>
+      <w:r>
+        <w:t xml:space="preserve">Writing the unit tests first definitely helped to clarify what we wanted from the code to do. </w:t>
+      </w:r>
+    </w:p>
+    <w:p>
+      <w:r>
+        <w:t>Having a reasonable amount of unit tests present in the project would also prevent collateral changes to damage the domain model, as a failure when running the unit tests would signal a defect in the latest changes.</w:t>
+      </w:r>
+    </w:p>
+    <w:p>
+      <w:r>
+        <w:t>MS02</w:t>
+      </w:r>
+    </w:p>
+    <w:p>
+      <w:r>
+        <w:t>The second milestone was dedicated to Property Based Testing (PBT).</w:t>
+      </w:r>
+    </w:p>
+    <w:p>
+      <w:r>
+        <w:t xml:space="preserve">In this milestone, the focus was to think of properties to include in our project and help to validate the code correctness. </w:t>
+      </w:r>
+    </w:p>
+    <w:p>
+      <w:r>
+        <w:t xml:space="preserve">Unit tests written during MS01 are a great way to have fast feedback about our code, but they </w:t>
+      </w:r>
+      <w:proofErr w:type="gramStart"/>
+      <w:r>
+        <w:t>don’t</w:t>
+      </w:r>
+      <w:proofErr w:type="gramEnd"/>
+      <w:r>
+        <w:t xml:space="preserve"> test every possible scenario. As a </w:t>
+      </w:r>
+      <w:r>
+        <w:t>software developer</w:t>
+      </w:r>
+      <w:r>
+        <w:t xml:space="preserve">, we try to include the best edge cases possible but since </w:t>
+      </w:r>
+      <w:proofErr w:type="gramStart"/>
+      <w:r>
+        <w:t>it’s</w:t>
+      </w:r>
+      <w:proofErr w:type="gramEnd"/>
+      <w:r>
+        <w:t xml:space="preserve"> a manual process, we might not even know or think about all the edge cases that we need to consider.</w:t>
+      </w:r>
+    </w:p>
+    <w:p>
+      <w:r>
+        <w:t xml:space="preserve">This is where Property Based Testing comes into place. </w:t>
+      </w:r>
+    </w:p>
+    <w:p>
+      <w:r>
+        <w:t xml:space="preserve">The unit tests from the previous iteration were a great </w:t>
+      </w:r>
+      <w:r>
         <w:rPr>
-          <w:lang w:val="pt-PT"/>
+          <w:u w:val="single"/>
         </w:rPr>
-      </w:pPr>
-      <w:proofErr w:type="spellStart"/>
-      <w:r>
-        <w:rPr>
-          <w:lang w:val="pt-PT"/>
-        </w:rPr>
-        <w:t>Tap</w:t>
-      </w:r>
-      <w:proofErr w:type="spellEnd"/>
-    </w:p>
-    <w:p>
-      <w:pPr>
-        <w:rPr>
-          <w:lang w:val="pt-PT"/>
-        </w:rPr>
-      </w:pPr>
-      <w:proofErr w:type="spellStart"/>
-      <w:r>
-        <w:rPr>
-          <w:lang w:val="pt-PT"/>
-        </w:rPr>
-        <w:t>Development</w:t>
-      </w:r>
-      <w:proofErr w:type="spellEnd"/>
-      <w:r>
-        <w:rPr>
-          <w:lang w:val="pt-PT"/>
-        </w:rPr>
-        <w:t xml:space="preserve"> </w:t>
-      </w:r>
-      <w:proofErr w:type="spellStart"/>
-      <w:r>
-        <w:rPr>
-          <w:lang w:val="pt-PT"/>
-        </w:rPr>
-        <w:t>process</w:t>
-      </w:r>
-      <w:proofErr w:type="spellEnd"/>
-    </w:p>
-    <w:p>
-      <w:r>
-        <w:t>In this section, we will h</w:t>
-      </w:r>
-      <w:r>
-        <w:t>ave a look into the development process used for the project during the semester. This will take into consideration the entire project, including MS01, MS02 and MS03, with different subsections per milestone.</w:t>
-      </w:r>
-    </w:p>
-    <w:p>
-      <w:r>
-        <w:t>MS01</w:t>
-      </w:r>
-    </w:p>
-    <w:p>
-      <w:r>
-        <w:t xml:space="preserve">The first milestone was developed under the </w:t>
-      </w:r>
-      <w:proofErr w:type="gramStart"/>
-      <w:r>
-        <w:t>Test Driven</w:t>
-      </w:r>
-      <w:proofErr w:type="gramEnd"/>
-      <w:r>
-        <w:t xml:space="preserve"> Development approach (TDD). Since this was the beginning of the project, every domain model concept was still under development, and the code base was </w:t>
-      </w:r>
-      <w:proofErr w:type="spellStart"/>
-      <w:r>
-        <w:t>non existent</w:t>
-      </w:r>
-      <w:proofErr w:type="spellEnd"/>
-      <w:r>
-        <w:t>.</w:t>
-      </w:r>
-    </w:p>
-    <w:p>
-      <w:r>
-        <w:t xml:space="preserve">In order to ensure a good development and preventing the maximum </w:t>
-      </w:r>
-      <w:proofErr w:type="gramStart"/>
-      <w:r>
-        <w:t>amount</w:t>
-      </w:r>
-      <w:proofErr w:type="gramEnd"/>
-      <w:r>
-        <w:t xml:space="preserve"> of bugs since the first moment, we first wrote unit tests that would ensure the correctness of our domain model. Only after have the tests written, we started the development of the first come first served algorithm.</w:t>
-      </w:r>
-    </w:p>
-    <w:p>
-      <w:r>
-        <w:t>This approach helped us to prevent for some bug that might have shown up later in the project.</w:t>
-      </w:r>
-    </w:p>
-    <w:p>
-      <w:r>
-        <w:t xml:space="preserve">Writing the unit tests first definitely helped to clarify what we wanted from the code to do. </w:t>
-      </w:r>
-    </w:p>
-    <w:p>
-      <w:r>
-        <w:t>Having a reasonable amount of unit tests present in the project would also prevent collateral changes to damage the domain model, as a failure when running the unit tests would signal a defect in the latest changes.</w:t>
-      </w:r>
-    </w:p>
-    <w:p>
-      <w:r>
-        <w:t>MS02</w:t>
-      </w:r>
-    </w:p>
-    <w:p>
-      <w:r>
-        <w:t>The second milestone was dedicated to Property Based Testing (PBT).</w:t>
-      </w:r>
-    </w:p>
-    <w:p>
-      <w:r>
-        <w:t xml:space="preserve">In this milestone, the focus was to think of properties to include in our project and help to validate the code correctness. </w:t>
-      </w:r>
-    </w:p>
-    <w:p>
-      <w:r>
-        <w:t xml:space="preserve">Unit tests written during MS01 are a great way to have fast feedback about our code, but they </w:t>
-      </w:r>
-      <w:proofErr w:type="gramStart"/>
-      <w:r>
-        <w:t>don’t</w:t>
-      </w:r>
-      <w:proofErr w:type="gramEnd"/>
-      <w:r>
-        <w:t xml:space="preserve"> test every possible scenario. As a programmer, we try to include the best edge cases possible but since </w:t>
-      </w:r>
-      <w:proofErr w:type="gramStart"/>
-      <w:r>
-        <w:t>it’s</w:t>
-      </w:r>
-      <w:proofErr w:type="gramEnd"/>
-      <w:r>
-        <w:t xml:space="preserve"> a manual process, we might not even know or think about all the edge cases that we need to consider.</w:t>
-      </w:r>
-    </w:p>
-    <w:p>
-      <w:r>
-        <w:t xml:space="preserve">This is where Property Based Testing comes into place. </w:t>
-      </w:r>
-    </w:p>
-    <w:p>
-      <w:r>
-        <w:t>The unit tests from the previous iteration were a great case to cover domain concepts, but they lacked in the interaction between these concepts. The First Come First Served algorithm was barely tested via any kind of tests. The only tests we had were the control files that helped to ensure correctness</w:t>
+        <w:t>case</w:t>
+      </w:r>
+      <w:r>
+        <w:t xml:space="preserve"> to cover domain concepts, but they lacked in the interaction between these concepts. The First Come First Served algorithm was barely tested via any kind of tests. The only tests we had were the control files that helped to ensure correctness</w:t>
       </w:r>
       <w:r>
         <w:t xml:space="preserve"> </w:t>
@@ -346,6 +330,7 @@
     <w:lsdException w:name="HTML Sample" w:semiHidden="1" w:unhideWhenUsed="1"/>
     <w:lsdException w:name="HTML Typewriter" w:semiHidden="1" w:unhideWhenUsed="1"/>
     <w:lsdException w:name="HTML Variable" w:semiHidden="1" w:unhideWhenUsed="1"/>
+    <w:lsdException w:name="Normal Table" w:semiHidden="1" w:unhideWhenUsed="1"/>
     <w:lsdException w:name="annotation subject" w:semiHidden="1" w:unhideWhenUsed="1"/>
     <w:lsdException w:name="No List" w:semiHidden="1" w:unhideWhenUsed="1"/>
     <w:lsdException w:name="Outline List 1" w:semiHidden="1" w:unhideWhenUsed="1"/>
@@ -392,8 +377,10 @@
     <w:lsdException w:name="Table Subtle 2" w:semiHidden="1" w:unhideWhenUsed="1"/>
     <w:lsdException w:name="Table Web 1" w:semiHidden="1" w:unhideWhenUsed="1"/>
     <w:lsdException w:name="Table Web 2" w:semiHidden="1" w:unhideWhenUsed="1"/>
+    <w:lsdException w:name="Table Web 3" w:semiHidden="1" w:unhideWhenUsed="1"/>
     <w:lsdException w:name="Balloon Text" w:semiHidden="1" w:unhideWhenUsed="1"/>
     <w:lsdException w:name="Table Grid" w:uiPriority="39"/>
+    <w:lsdException w:name="Table Theme" w:semiHidden="1" w:unhideWhenUsed="1"/>
     <w:lsdException w:name="Placeholder Text" w:semiHidden="1"/>
     <w:lsdException w:name="No Spacing" w:uiPriority="1" w:qFormat="1"/>
     <w:lsdException w:name="Light Shading" w:uiPriority="60"/>

</xml_diff>